<commit_message>
lesson 178 - monday
</commit_message>
<xml_diff>
--- a/english_via_skype/solutions/doc/lesson_176_Emails rev_edit.docx
+++ b/english_via_skype/solutions/doc/lesson_176_Emails rev_edit.docx
@@ -438,6 +438,651 @@
         </w:rPr>
         <w:t>n</w:t>
       </w:r>
+      <w:r>
+        <w:rPr>
+          <w:sz w:val="28"/>
+          <w:szCs w:val="28"/>
+          <w:lang w:val="en-US"/>
+        </w:rPr>
+        <w:t>ote</w:t>
+      </w:r>
+      <w:r>
+        <w:rPr>
+          <w:sz w:val="28"/>
+          <w:szCs w:val="28"/>
+          <w:lang w:val="en-US"/>
+        </w:rPr>
+        <w:t xml:space="preserve">……………………………to fill you in </w:t>
+      </w:r>
+      <w:r>
+        <w:rPr>
+          <w:sz w:val="28"/>
+          <w:szCs w:val="28"/>
+          <w:lang w:val="en-US"/>
+        </w:rPr>
+        <w:t>on the latest situation</w:t>
+      </w:r>
+    </w:p>
+    <w:p>
+      <w:pPr>
+        <w:rPr>
+          <w:sz w:val="28"/>
+          <w:szCs w:val="28"/>
+          <w:lang w:val="en-US"/>
+        </w:rPr>
+      </w:pPr>
+      <w:r>
+        <w:rPr>
+          <w:sz w:val="28"/>
+          <w:szCs w:val="28"/>
+          <w:lang w:val="en-US"/>
+        </w:rPr>
+        <w:t>You will find the info a</w:t>
+      </w:r>
+      <w:r>
+        <w:rPr>
+          <w:sz w:val="28"/>
+          <w:szCs w:val="28"/>
+          <w:lang w:val="en-US"/>
+        </w:rPr>
+        <w:t>ttached</w:t>
+      </w:r>
+      <w:r>
+        <w:rPr>
+          <w:sz w:val="28"/>
+          <w:szCs w:val="28"/>
+          <w:lang w:val="en-US"/>
+        </w:rPr>
+        <w:t>……………………………..</w:t>
+      </w:r>
+    </w:p>
+    <w:p>
+      <w:pPr>
+        <w:rPr>
+          <w:sz w:val="28"/>
+          <w:szCs w:val="28"/>
+          <w:lang w:val="en-US"/>
+        </w:rPr>
+      </w:pPr>
+      <w:r>
+        <w:rPr>
+          <w:sz w:val="28"/>
+          <w:szCs w:val="28"/>
+          <w:lang w:val="en-US"/>
+        </w:rPr>
+        <w:t>It is our i</w:t>
+      </w:r>
+      <w:r>
+        <w:rPr>
+          <w:sz w:val="28"/>
+          <w:szCs w:val="28"/>
+          <w:lang w:val="en-US"/>
+        </w:rPr>
+        <w:t>ntention</w:t>
+      </w:r>
+      <w:r>
+        <w:rPr>
+          <w:sz w:val="28"/>
+          <w:szCs w:val="28"/>
+          <w:lang w:val="en-US"/>
+        </w:rPr>
+        <w:t>……………………………………….to tighten relations with your company</w:t>
+      </w:r>
+    </w:p>
+    <w:p>
+      <w:pPr>
+        <w:rPr>
+          <w:sz w:val="28"/>
+          <w:szCs w:val="28"/>
+          <w:lang w:val="en-US"/>
+        </w:rPr>
+      </w:pPr>
+      <w:r>
+        <w:rPr>
+          <w:sz w:val="28"/>
+          <w:szCs w:val="28"/>
+          <w:lang w:val="en-US"/>
+        </w:rPr>
+        <w:t>We will release blockade p</w:t>
+      </w:r>
+      <w:r>
+        <w:rPr>
+          <w:sz w:val="28"/>
+          <w:szCs w:val="28"/>
+          <w:lang w:val="en-US"/>
+        </w:rPr>
+        <w:t>rovided</w:t>
+      </w:r>
+      <w:r>
+        <w:rPr>
+          <w:sz w:val="28"/>
+          <w:szCs w:val="28"/>
+          <w:lang w:val="en-US"/>
+        </w:rPr>
+        <w:t>……………………………….that you settle overdue amount</w:t>
+      </w:r>
+    </w:p>
+    <w:p>
+      <w:pPr>
+        <w:rPr>
+          <w:sz w:val="28"/>
+          <w:szCs w:val="28"/>
+          <w:lang w:val="en-US"/>
+        </w:rPr>
+      </w:pPr>
+      <w:r>
+        <w:rPr>
+          <w:sz w:val="28"/>
+          <w:szCs w:val="28"/>
+          <w:lang w:val="en-US"/>
+        </w:rPr>
+        <w:t>I will l</w:t>
+      </w:r>
+      <w:r>
+        <w:rPr>
+          <w:sz w:val="28"/>
+          <w:szCs w:val="28"/>
+          <w:lang w:val="en-US"/>
+        </w:rPr>
+        <w:t>ook</w:t>
+      </w:r>
+      <w:r>
+        <w:rPr>
+          <w:sz w:val="28"/>
+          <w:szCs w:val="28"/>
+          <w:lang w:val="en-US"/>
+        </w:rPr>
+        <w:t xml:space="preserve">………………………into that case and get back to you soon </w:t>
+      </w:r>
+    </w:p>
+    <w:p>
+      <w:pPr>
+        <w:rPr>
+          <w:sz w:val="28"/>
+          <w:szCs w:val="28"/>
+          <w:lang w:val="en-US"/>
+        </w:rPr>
+      </w:pPr>
+    </w:p>
+    <w:p>
+      <w:pPr>
+        <w:rPr>
+          <w:sz w:val="28"/>
+          <w:szCs w:val="28"/>
+          <w:lang w:val="en-US"/>
+        </w:rPr>
+      </w:pPr>
+      <w:r>
+        <w:rPr>
+          <w:sz w:val="28"/>
+          <w:szCs w:val="28"/>
+          <w:lang w:val="en-US"/>
+        </w:rPr>
+        <w:t>Complaints responses:</w:t>
+      </w:r>
+    </w:p>
+    <w:p>
+      <w:pPr>
+        <w:rPr>
+          <w:sz w:val="28"/>
+          <w:szCs w:val="28"/>
+          <w:lang w:val="en-US"/>
+        </w:rPr>
+      </w:pPr>
+    </w:p>
+    <w:p>
+      <w:pPr>
+        <w:rPr>
+          <w:sz w:val="28"/>
+          <w:szCs w:val="28"/>
+          <w:lang w:val="en-US"/>
+        </w:rPr>
+      </w:pPr>
+      <w:r>
+        <w:rPr>
+          <w:sz w:val="28"/>
+          <w:szCs w:val="28"/>
+          <w:lang w:val="en-US"/>
+        </w:rPr>
+        <w:t>I will take immediate s</w:t>
+      </w:r>
+      <w:r>
+        <w:rPr>
+          <w:sz w:val="28"/>
+          <w:szCs w:val="28"/>
+          <w:lang w:val="en-US"/>
+        </w:rPr>
+        <w:t>teps</w:t>
+      </w:r>
+      <w:r>
+        <w:rPr>
+          <w:sz w:val="28"/>
+          <w:szCs w:val="28"/>
+          <w:lang w:val="en-US"/>
+        </w:rPr>
+        <w:t>…</w:t>
+      </w:r>
+      <w:r>
+        <w:rPr>
+          <w:sz w:val="28"/>
+          <w:szCs w:val="28"/>
+          <w:lang w:val="en-US"/>
+        </w:rPr>
+        <w:t>…………………………………….to resolve that matter</w:t>
+      </w:r>
+    </w:p>
+    <w:p>
+      <w:pPr>
+        <w:rPr>
+          <w:sz w:val="28"/>
+          <w:szCs w:val="28"/>
+          <w:lang w:val="en-US"/>
+        </w:rPr>
+      </w:pPr>
+      <w:r>
+        <w:rPr>
+          <w:sz w:val="28"/>
+          <w:szCs w:val="28"/>
+          <w:lang w:val="en-US"/>
+        </w:rPr>
+        <w:t>I will be more than g</w:t>
+      </w:r>
+      <w:r>
+        <w:rPr>
+          <w:sz w:val="28"/>
+          <w:szCs w:val="28"/>
+          <w:lang w:val="en-US"/>
+        </w:rPr>
+        <w:t>rateful</w:t>
+      </w:r>
+      <w:r>
+        <w:rPr>
+          <w:sz w:val="28"/>
+          <w:szCs w:val="28"/>
+          <w:lang w:val="en-US"/>
+        </w:rPr>
+        <w:t>………………………………..to assist you in……………………………………….</w:t>
+      </w:r>
+    </w:p>
+    <w:p>
+      <w:pPr>
+        <w:rPr>
+          <w:sz w:val="28"/>
+          <w:szCs w:val="28"/>
+          <w:lang w:val="en-US"/>
+        </w:rPr>
+      </w:pPr>
+      <w:r>
+        <w:rPr>
+          <w:sz w:val="28"/>
+          <w:szCs w:val="28"/>
+          <w:lang w:val="en-US"/>
+        </w:rPr>
+        <w:t>I will m</w:t>
+      </w:r>
+      <w:r>
+        <w:rPr>
+          <w:sz w:val="28"/>
+          <w:szCs w:val="28"/>
+          <w:lang w:val="en-US"/>
+        </w:rPr>
+        <w:t>ake</w:t>
+      </w:r>
+      <w:r>
+        <w:rPr>
+          <w:sz w:val="28"/>
+          <w:szCs w:val="28"/>
+          <w:lang w:val="en-US"/>
+        </w:rPr>
+        <w:t>……………</w:t>
+      </w:r>
+      <w:r>
+        <w:rPr>
+          <w:sz w:val="28"/>
+          <w:szCs w:val="28"/>
+          <w:lang w:val="en-US"/>
+        </w:rPr>
+        <w:t xml:space="preserve">…………………sure that this issue is handled </w:t>
+      </w:r>
+    </w:p>
+    <w:p>
+      <w:pPr>
+        <w:rPr>
+          <w:sz w:val="28"/>
+          <w:szCs w:val="28"/>
+          <w:lang w:val="en-US"/>
+        </w:rPr>
+      </w:pPr>
+      <w:r>
+        <w:rPr>
+          <w:sz w:val="28"/>
+          <w:szCs w:val="28"/>
+          <w:lang w:val="en-US"/>
+        </w:rPr>
+        <w:t>To a</w:t>
+      </w:r>
+      <w:r>
+        <w:rPr>
+          <w:sz w:val="28"/>
+          <w:szCs w:val="28"/>
+          <w:lang w:val="en-US"/>
+        </w:rPr>
+        <w:t>void</w:t>
+      </w:r>
+      <w:r>
+        <w:rPr>
+          <w:sz w:val="28"/>
+          <w:szCs w:val="28"/>
+          <w:lang w:val="en-US"/>
+        </w:rPr>
+        <w:t>…………………………………..similar situation in the future</w:t>
+      </w:r>
+      <w:r>
+        <w:rPr>
+          <w:sz w:val="28"/>
+          <w:szCs w:val="28"/>
+          <w:lang w:val="en-US"/>
+        </w:rPr>
+        <w:t xml:space="preserve"> we will</w:t>
+      </w:r>
+    </w:p>
+    <w:p>
+      <w:pPr>
+        <w:rPr>
+          <w:sz w:val="28"/>
+          <w:szCs w:val="28"/>
+          <w:lang w:val="en-US"/>
+        </w:rPr>
+      </w:pPr>
+      <w:r>
+        <w:rPr>
+          <w:sz w:val="28"/>
+          <w:szCs w:val="28"/>
+          <w:lang w:val="en-US"/>
+        </w:rPr>
+        <w:t xml:space="preserve">Please accept my </w:t>
+      </w:r>
+      <w:r>
+        <w:rPr>
+          <w:sz w:val="28"/>
+          <w:szCs w:val="28"/>
+          <w:lang w:val="en-US"/>
+        </w:rPr>
+        <w:t>apologies</w:t>
+      </w:r>
+      <w:r>
+        <w:rPr>
+          <w:sz w:val="28"/>
+          <w:szCs w:val="28"/>
+          <w:lang w:val="en-US"/>
+        </w:rPr>
+        <w:t>………………………………..</w:t>
+      </w:r>
+      <w:r>
+        <w:rPr>
+          <w:sz w:val="28"/>
+          <w:szCs w:val="28"/>
+          <w:lang w:val="en-US"/>
+        </w:rPr>
+        <w:t>regarding</w:t>
+      </w:r>
+    </w:p>
+    <w:p>
+      <w:pPr>
+        <w:rPr>
+          <w:sz w:val="28"/>
+          <w:szCs w:val="28"/>
+          <w:lang w:val="en-US"/>
+        </w:rPr>
+      </w:pPr>
+      <w:r>
+        <w:rPr>
+          <w:sz w:val="28"/>
+          <w:szCs w:val="28"/>
+          <w:lang w:val="en-US"/>
+        </w:rPr>
+        <w:t>I am t</w:t>
+      </w:r>
+      <w:r>
+        <w:rPr>
+          <w:sz w:val="28"/>
+          <w:szCs w:val="28"/>
+          <w:lang w:val="en-US"/>
+        </w:rPr>
+        <w:t>rully</w:t>
+      </w:r>
+      <w:r>
+        <w:rPr>
+          <w:sz w:val="28"/>
+          <w:szCs w:val="28"/>
+          <w:lang w:val="en-US"/>
+        </w:rPr>
+        <w:t>……………………………..sorry for that ……………………………………………..</w:t>
+      </w:r>
+    </w:p>
+    <w:p>
+      <w:pPr>
+        <w:rPr>
+          <w:sz w:val="28"/>
+          <w:szCs w:val="28"/>
+          <w:lang w:val="en-US"/>
+        </w:rPr>
+      </w:pPr>
+    </w:p>
+    <w:p>
+      <w:pPr>
+        <w:rPr>
+          <w:sz w:val="28"/>
+          <w:szCs w:val="28"/>
+          <w:lang w:val="en-US"/>
+        </w:rPr>
+      </w:pPr>
+      <w:r>
+        <w:rPr>
+          <w:sz w:val="28"/>
+          <w:szCs w:val="28"/>
+          <w:lang w:val="en-US"/>
+        </w:rPr>
+        <w:t xml:space="preserve">Complaint </w:t>
+      </w:r>
+    </w:p>
+    <w:p>
+      <w:pPr>
+        <w:rPr>
+          <w:sz w:val="28"/>
+          <w:szCs w:val="28"/>
+          <w:lang w:val="en-US"/>
+        </w:rPr>
+      </w:pPr>
+      <w:r>
+        <w:rPr>
+          <w:sz w:val="28"/>
+          <w:szCs w:val="28"/>
+          <w:lang w:val="en-US"/>
+        </w:rPr>
+        <w:t>I would a</w:t>
+      </w:r>
+      <w:r>
+        <w:rPr>
+          <w:sz w:val="28"/>
+          <w:szCs w:val="28"/>
+          <w:lang w:val="en-US"/>
+        </w:rPr>
+        <w:t>ppreciate</w:t>
+      </w:r>
+      <w:r>
+        <w:rPr>
+          <w:sz w:val="28"/>
+          <w:szCs w:val="28"/>
+          <w:lang w:val="en-US"/>
+        </w:rPr>
+        <w:t>…………………………………….. it if you</w:t>
+      </w:r>
+      <w:r>
+        <w:rPr>
+          <w:sz w:val="28"/>
+          <w:szCs w:val="28"/>
+          <w:lang w:val="en-US"/>
+        </w:rPr>
+        <w:t xml:space="preserve"> accelerate………………………….</w:t>
+      </w:r>
+    </w:p>
+    <w:p>
+      <w:pPr>
+        <w:rPr>
+          <w:sz w:val="28"/>
+          <w:szCs w:val="28"/>
+          <w:lang w:val="en-US"/>
+        </w:rPr>
+      </w:pPr>
+      <w:r>
+        <w:rPr>
+          <w:sz w:val="28"/>
+          <w:szCs w:val="28"/>
+          <w:lang w:val="en-US"/>
+        </w:rPr>
+        <w:t xml:space="preserve">I would like to express my </w:t>
+      </w:r>
+      <w:r>
+        <w:rPr>
+          <w:sz w:val="28"/>
+          <w:szCs w:val="28"/>
+          <w:lang w:val="en-US"/>
+        </w:rPr>
+        <w:t>dissatisfaction</w:t>
+      </w:r>
+      <w:r>
+        <w:rPr>
+          <w:sz w:val="28"/>
+          <w:szCs w:val="28"/>
+          <w:lang w:val="en-US"/>
+        </w:rPr>
+        <w:t>………………………………..with the quality of</w:t>
+      </w:r>
+    </w:p>
+    <w:p>
+      <w:pPr>
+        <w:rPr>
+          <w:sz w:val="28"/>
+          <w:szCs w:val="28"/>
+          <w:lang w:val="en-US"/>
+        </w:rPr>
+      </w:pPr>
+      <w:r>
+        <w:rPr>
+          <w:sz w:val="28"/>
+          <w:szCs w:val="28"/>
+          <w:lang w:val="en-US"/>
+        </w:rPr>
+        <w:t>We require that transport u</w:t>
+      </w:r>
+      <w:r>
+        <w:rPr>
+          <w:sz w:val="28"/>
+          <w:szCs w:val="28"/>
+          <w:lang w:val="en-US"/>
+        </w:rPr>
+        <w:t>rgently</w:t>
+      </w:r>
+      <w:r>
+        <w:rPr>
+          <w:sz w:val="28"/>
+          <w:szCs w:val="28"/>
+          <w:lang w:val="en-US"/>
+        </w:rPr>
+        <w:t>…………………………………….</w:t>
+      </w:r>
+    </w:p>
+    <w:p>
+      <w:pPr>
+        <w:rPr>
+          <w:sz w:val="28"/>
+          <w:szCs w:val="28"/>
+          <w:lang w:val="en-US"/>
+        </w:rPr>
+      </w:pPr>
+      <w:r>
+        <w:rPr>
+          <w:sz w:val="28"/>
+          <w:szCs w:val="28"/>
+          <w:lang w:val="en-US"/>
+        </w:rPr>
+        <w:t>We demand immediate r</w:t>
+      </w:r>
+      <w:r>
+        <w:rPr>
+          <w:sz w:val="28"/>
+          <w:szCs w:val="28"/>
+          <w:lang w:val="en-US"/>
+        </w:rPr>
+        <w:t>eplacement</w:t>
+      </w:r>
+      <w:r>
+        <w:rPr>
+          <w:sz w:val="28"/>
+          <w:szCs w:val="28"/>
+          <w:lang w:val="en-US"/>
+        </w:rPr>
+        <w:t>………………………………………due to unsatisfactory quality</w:t>
+      </w:r>
+    </w:p>
+    <w:p>
+      <w:pPr>
+        <w:rPr>
+          <w:sz w:val="28"/>
+          <w:szCs w:val="28"/>
+          <w:lang w:val="en-US"/>
+        </w:rPr>
+      </w:pPr>
+      <w:r>
+        <w:rPr>
+          <w:sz w:val="28"/>
+          <w:szCs w:val="28"/>
+          <w:lang w:val="en-US"/>
+        </w:rPr>
+        <w:t>To make matters w</w:t>
+      </w:r>
+      <w:r>
+        <w:rPr>
+          <w:sz w:val="28"/>
+          <w:szCs w:val="28"/>
+          <w:lang w:val="en-US"/>
+        </w:rPr>
+        <w:t>orse</w:t>
+      </w:r>
+      <w:r>
+        <w:rPr>
+          <w:sz w:val="28"/>
+          <w:szCs w:val="28"/>
+          <w:lang w:val="en-US"/>
+        </w:rPr>
+        <w:t xml:space="preserve">…………………………………your pipe was contaminated </w:t>
+      </w:r>
+    </w:p>
+    <w:p>
+      <w:pPr>
+        <w:rPr>
+          <w:sz w:val="28"/>
+          <w:szCs w:val="28"/>
+          <w:lang w:val="en-US"/>
+        </w:rPr>
+      </w:pPr>
+      <w:r>
+        <w:rPr>
+          <w:sz w:val="28"/>
+          <w:szCs w:val="28"/>
+          <w:lang w:val="en-US"/>
+        </w:rPr>
+        <w:t>U</w:t>
+      </w:r>
+      <w:r>
+        <w:rPr>
+          <w:sz w:val="28"/>
+          <w:szCs w:val="28"/>
+          <w:lang w:val="en-US"/>
+        </w:rPr>
+        <w:t>nless</w:t>
+      </w:r>
       <w:bookmarkStart w:id="0" w:name="_GoBack"/>
       <w:bookmarkEnd w:id="0"/>
       <w:r>
@@ -446,388 +1091,7 @@
           <w:szCs w:val="28"/>
           <w:lang w:val="en-US"/>
         </w:rPr>
-        <w:t xml:space="preserve">……………………………to fill you in </w:t>
-      </w:r>
-      <w:r>
-        <w:rPr>
-          <w:sz w:val="28"/>
-          <w:szCs w:val="28"/>
-          <w:lang w:val="en-US"/>
-        </w:rPr>
-        <w:t>on the latest situation</w:t>
-      </w:r>
-    </w:p>
-    <w:p>
-      <w:pPr>
-        <w:rPr>
-          <w:sz w:val="28"/>
-          <w:szCs w:val="28"/>
-          <w:lang w:val="en-US"/>
-        </w:rPr>
-      </w:pPr>
-      <w:r>
-        <w:rPr>
-          <w:sz w:val="28"/>
-          <w:szCs w:val="28"/>
-          <w:lang w:val="en-US"/>
-        </w:rPr>
-        <w:t>You will find the info a……………………………..</w:t>
-      </w:r>
-    </w:p>
-    <w:p>
-      <w:pPr>
-        <w:rPr>
-          <w:sz w:val="28"/>
-          <w:szCs w:val="28"/>
-          <w:lang w:val="en-US"/>
-        </w:rPr>
-      </w:pPr>
-      <w:r>
-        <w:rPr>
-          <w:sz w:val="28"/>
-          <w:szCs w:val="28"/>
-          <w:lang w:val="en-US"/>
-        </w:rPr>
-        <w:t>It is our i……………………………………….to tighten relations with your company</w:t>
-      </w:r>
-    </w:p>
-    <w:p>
-      <w:pPr>
-        <w:rPr>
-          <w:sz w:val="28"/>
-          <w:szCs w:val="28"/>
-          <w:lang w:val="en-US"/>
-        </w:rPr>
-      </w:pPr>
-      <w:r>
-        <w:rPr>
-          <w:sz w:val="28"/>
-          <w:szCs w:val="28"/>
-          <w:lang w:val="en-US"/>
-        </w:rPr>
-        <w:t>We will release blockade p……………………………….that you settle overdue amount</w:t>
-      </w:r>
-    </w:p>
-    <w:p>
-      <w:pPr>
-        <w:rPr>
-          <w:sz w:val="28"/>
-          <w:szCs w:val="28"/>
-          <w:lang w:val="en-US"/>
-        </w:rPr>
-      </w:pPr>
-      <w:r>
-        <w:rPr>
-          <w:sz w:val="28"/>
-          <w:szCs w:val="28"/>
-          <w:lang w:val="en-US"/>
-        </w:rPr>
-        <w:t xml:space="preserve">I will l………………………into that case and get back to you soon </w:t>
-      </w:r>
-    </w:p>
-    <w:p>
-      <w:pPr>
-        <w:rPr>
-          <w:sz w:val="28"/>
-          <w:szCs w:val="28"/>
-          <w:lang w:val="en-US"/>
-        </w:rPr>
-      </w:pPr>
-    </w:p>
-    <w:p>
-      <w:pPr>
-        <w:rPr>
-          <w:sz w:val="28"/>
-          <w:szCs w:val="28"/>
-          <w:lang w:val="en-US"/>
-        </w:rPr>
-      </w:pPr>
-      <w:r>
-        <w:rPr>
-          <w:sz w:val="28"/>
-          <w:szCs w:val="28"/>
-          <w:lang w:val="en-US"/>
-        </w:rPr>
-        <w:t>Complaints responses:</w:t>
-      </w:r>
-    </w:p>
-    <w:p>
-      <w:pPr>
-        <w:rPr>
-          <w:sz w:val="28"/>
-          <w:szCs w:val="28"/>
-          <w:lang w:val="en-US"/>
-        </w:rPr>
-      </w:pPr>
-    </w:p>
-    <w:p>
-      <w:pPr>
-        <w:rPr>
-          <w:sz w:val="28"/>
-          <w:szCs w:val="28"/>
-          <w:lang w:val="en-US"/>
-        </w:rPr>
-      </w:pPr>
-      <w:r>
-        <w:rPr>
-          <w:sz w:val="28"/>
-          <w:szCs w:val="28"/>
-          <w:lang w:val="en-US"/>
-        </w:rPr>
-        <w:t>I will take immediate s…</w:t>
-      </w:r>
-      <w:r>
-        <w:rPr>
-          <w:sz w:val="28"/>
-          <w:szCs w:val="28"/>
-          <w:lang w:val="en-US"/>
-        </w:rPr>
-        <w:t>…………………………………….to resolve that matter</w:t>
-      </w:r>
-    </w:p>
-    <w:p>
-      <w:pPr>
-        <w:rPr>
-          <w:sz w:val="28"/>
-          <w:szCs w:val="28"/>
-          <w:lang w:val="en-US"/>
-        </w:rPr>
-      </w:pPr>
-      <w:r>
-        <w:rPr>
-          <w:sz w:val="28"/>
-          <w:szCs w:val="28"/>
-          <w:lang w:val="en-US"/>
-        </w:rPr>
-        <w:t>I will be more than g………………………………..to assist you in……………………………………….</w:t>
-      </w:r>
-    </w:p>
-    <w:p>
-      <w:pPr>
-        <w:rPr>
-          <w:sz w:val="28"/>
-          <w:szCs w:val="28"/>
-          <w:lang w:val="en-US"/>
-        </w:rPr>
-      </w:pPr>
-      <w:r>
-        <w:rPr>
-          <w:sz w:val="28"/>
-          <w:szCs w:val="28"/>
-          <w:lang w:val="en-US"/>
-        </w:rPr>
-        <w:t>I will m……………</w:t>
-      </w:r>
-      <w:r>
-        <w:rPr>
-          <w:sz w:val="28"/>
-          <w:szCs w:val="28"/>
-          <w:lang w:val="en-US"/>
-        </w:rPr>
-        <w:t xml:space="preserve">…………………sure that this issue is handled </w:t>
-      </w:r>
-    </w:p>
-    <w:p>
-      <w:pPr>
-        <w:rPr>
-          <w:sz w:val="28"/>
-          <w:szCs w:val="28"/>
-          <w:lang w:val="en-US"/>
-        </w:rPr>
-      </w:pPr>
-      <w:r>
-        <w:rPr>
-          <w:sz w:val="28"/>
-          <w:szCs w:val="28"/>
-          <w:lang w:val="en-US"/>
-        </w:rPr>
-        <w:t>To a…………………………………..similar situation in the future</w:t>
-      </w:r>
-      <w:r>
-        <w:rPr>
-          <w:sz w:val="28"/>
-          <w:szCs w:val="28"/>
-          <w:lang w:val="en-US"/>
-        </w:rPr>
-        <w:t xml:space="preserve"> we will</w:t>
-      </w:r>
-    </w:p>
-    <w:p>
-      <w:pPr>
-        <w:rPr>
-          <w:sz w:val="28"/>
-          <w:szCs w:val="28"/>
-          <w:lang w:val="en-US"/>
-        </w:rPr>
-      </w:pPr>
-      <w:r>
-        <w:rPr>
-          <w:sz w:val="28"/>
-          <w:szCs w:val="28"/>
-          <w:lang w:val="en-US"/>
-        </w:rPr>
-        <w:t>Please accept my a………………………………..</w:t>
-      </w:r>
-      <w:r>
-        <w:rPr>
-          <w:sz w:val="28"/>
-          <w:szCs w:val="28"/>
-          <w:lang w:val="en-US"/>
-        </w:rPr>
-        <w:t>regarding</w:t>
-      </w:r>
-    </w:p>
-    <w:p>
-      <w:pPr>
-        <w:rPr>
-          <w:sz w:val="28"/>
-          <w:szCs w:val="28"/>
-          <w:lang w:val="en-US"/>
-        </w:rPr>
-      </w:pPr>
-      <w:r>
-        <w:rPr>
-          <w:sz w:val="28"/>
-          <w:szCs w:val="28"/>
-          <w:lang w:val="en-US"/>
-        </w:rPr>
-        <w:t>I am t……………………………..sorry for that ……………………………………………..</w:t>
-      </w:r>
-    </w:p>
-    <w:p>
-      <w:pPr>
-        <w:rPr>
-          <w:sz w:val="28"/>
-          <w:szCs w:val="28"/>
-          <w:lang w:val="en-US"/>
-        </w:rPr>
-      </w:pPr>
-    </w:p>
-    <w:p>
-      <w:pPr>
-        <w:rPr>
-          <w:sz w:val="28"/>
-          <w:szCs w:val="28"/>
-          <w:lang w:val="en-US"/>
-        </w:rPr>
-      </w:pPr>
-      <w:r>
-        <w:rPr>
-          <w:sz w:val="28"/>
-          <w:szCs w:val="28"/>
-          <w:lang w:val="en-US"/>
-        </w:rPr>
-        <w:t xml:space="preserve">Complaint </w:t>
-      </w:r>
-    </w:p>
-    <w:p>
-      <w:pPr>
-        <w:rPr>
-          <w:sz w:val="28"/>
-          <w:szCs w:val="28"/>
-          <w:lang w:val="en-US"/>
-        </w:rPr>
-      </w:pPr>
-      <w:r>
-        <w:rPr>
-          <w:sz w:val="28"/>
-          <w:szCs w:val="28"/>
-          <w:lang w:val="en-US"/>
-        </w:rPr>
-        <w:t>I would a…………………………………….. it if you</w:t>
-      </w:r>
-      <w:r>
-        <w:rPr>
-          <w:sz w:val="28"/>
-          <w:szCs w:val="28"/>
-          <w:lang w:val="en-US"/>
-        </w:rPr>
-        <w:t xml:space="preserve"> accelerate………………………….</w:t>
-      </w:r>
-    </w:p>
-    <w:p>
-      <w:pPr>
-        <w:rPr>
-          <w:sz w:val="28"/>
-          <w:szCs w:val="28"/>
-          <w:lang w:val="en-US"/>
-        </w:rPr>
-      </w:pPr>
-      <w:r>
-        <w:rPr>
-          <w:sz w:val="28"/>
-          <w:szCs w:val="28"/>
-          <w:lang w:val="en-US"/>
-        </w:rPr>
-        <w:t>I would like to express my d………………………………..with the quality of</w:t>
-      </w:r>
-    </w:p>
-    <w:p>
-      <w:pPr>
-        <w:rPr>
-          <w:sz w:val="28"/>
-          <w:szCs w:val="28"/>
-          <w:lang w:val="en-US"/>
-        </w:rPr>
-      </w:pPr>
-      <w:r>
-        <w:rPr>
-          <w:sz w:val="28"/>
-          <w:szCs w:val="28"/>
-          <w:lang w:val="en-US"/>
-        </w:rPr>
-        <w:t>We require that transport u…………………………………….</w:t>
-      </w:r>
-    </w:p>
-    <w:p>
-      <w:pPr>
-        <w:rPr>
-          <w:sz w:val="28"/>
-          <w:szCs w:val="28"/>
-          <w:lang w:val="en-US"/>
-        </w:rPr>
-      </w:pPr>
-      <w:r>
-        <w:rPr>
-          <w:sz w:val="28"/>
-          <w:szCs w:val="28"/>
-          <w:lang w:val="en-US"/>
-        </w:rPr>
-        <w:t>We demand immediate r………………………………………due to unsatisfactory quality</w:t>
-      </w:r>
-    </w:p>
-    <w:p>
-      <w:pPr>
-        <w:rPr>
-          <w:sz w:val="28"/>
-          <w:szCs w:val="28"/>
-          <w:lang w:val="en-US"/>
-        </w:rPr>
-      </w:pPr>
-      <w:r>
-        <w:rPr>
-          <w:sz w:val="28"/>
-          <w:szCs w:val="28"/>
-          <w:lang w:val="en-US"/>
-        </w:rPr>
-        <w:t xml:space="preserve">To make matters w…………………………………your pipe was contaminated </w:t>
-      </w:r>
-    </w:p>
-    <w:p>
-      <w:pPr>
-        <w:rPr>
-          <w:sz w:val="28"/>
-          <w:szCs w:val="28"/>
-          <w:lang w:val="en-US"/>
-        </w:rPr>
-      </w:pPr>
-      <w:r>
-        <w:rPr>
-          <w:sz w:val="28"/>
-          <w:szCs w:val="28"/>
-          <w:lang w:val="en-US"/>
-        </w:rPr>
-        <w:t xml:space="preserve">U……………………………you tackle that issue we will be compelled to change supplier </w:t>
+        <w:t xml:space="preserve">……………………………you tackle that issue we will be compelled to change supplier </w:t>
       </w:r>
     </w:p>
     <w:p>
@@ -1722,7 +1986,7 @@
 </file>
 
 <file path=customXml/itemProps1.xml><?xml version="1.0" encoding="utf-8"?>
-<ds:datastoreItem xmlns:ds="http://schemas.openxmlformats.org/officeDocument/2006/customXml" ds:itemID="{43CAE237-C1D7-4509-9AB5-308C5E871597}">
+<ds:datastoreItem xmlns:ds="http://schemas.openxmlformats.org/officeDocument/2006/customXml" ds:itemID="{29B2C8C7-3886-4F82-9C53-98E3D845D529}">
   <ds:schemaRefs>
     <ds:schemaRef ds:uri="http://schemas.openxmlformats.org/officeDocument/2006/bibliography"/>
   </ds:schemaRefs>

</xml_diff>